<commit_message>
have no idea what i did
</commit_message>
<xml_diff>
--- a/Assignment 2/Long-Estimate Plans.docx
+++ b/Assignment 2/Long-Estimate Plans.docx
@@ -239,7 +239,7 @@
           <w:sz w:val="22"/>
           <w:shd w:fill="auto" w:val="clear"/>
         </w:rPr>
-        <w:t xml:space="preserve">We estimated that these process will take 7 hours in total to complete. Different from the first and second Minimum Viable Feature, we decided to cut out most of the work for design and focus more on the Coding/ Implementing this feature to the game. Firstly we will research on how can we create an optimise Health System that can implement for Main Character Controller code so that when player Health is at Zero players will not able to control his Character anymore. During it, we also need to agree on how can we display player health using a simple UI can easy to make but also trendy. After researching stage, I will apply our results and start drawing and coding our feature out and implement it to our game. Finally, We will run the character into enemies and into traps to make sure that health decreases on contact. Run the character into health replenishment items to make sure that health increases on contact as for testing this feature.</w:t>
+        <w:t xml:space="preserve">I estimated that these process will take 7 hours in total to complete. Different from the first and second Minimum Viable Feature, we decided to cut out most of the work for design and focus more on the Coding/ Implementing this feature to the game. Firstly I will research on how can I create an optimise Health System that can implement for Main Character Controller code so that when player Health is at Zero players will not able to control his Character anymore. During it, our team also need to agree on how can we display player health using a simple UI can easy to make but also trendy. After researching stage, I will apply our results and start drawing and coding our feature out and implement it to our game. Finally, We will run the character into enemies and into traps to make sure that health decreases on contact. Run the character into health replenishment items to make sure that health increases on contact as for testing this feature.</w:t>
       </w:r>
     </w:p>
     <w:p>
@@ -533,8 +533,225 @@
           <w:sz w:val="22"/>
           <w:shd w:fill="auto" w:val="clear"/>
         </w:rPr>
-        <w:t xml:space="preserve">For the first extend of our game, we are planning </w:t>
-      </w:r>
+        <w:t xml:space="preserve">For the first extension of our game, we are planning to enlarge our game by introducing a whole new level along with new enemies, traps, obstacles extending the story making the game more interesting. With the same workflow with other levels, this feature also has 5 stages: Researching, Designing, Coding/Implementing, Polishing and Testing to make the level playable. </w:t>
+      </w:r>
+    </w:p>
+    <w:p>
+      <w:pPr>
+        <w:spacing w:before="0" w:after="200" w:line="276"/>
+        <w:ind w:right="0" w:left="0" w:firstLine="0"/>
+        <w:jc w:val="left"/>
+        <w:rPr>
+          <w:rFonts w:ascii="Calibri" w:hAnsi="Calibri" w:cs="Calibri" w:eastAsia="Calibri"/>
+          <w:color w:val="auto"/>
+          <w:spacing w:val="0"/>
+          <w:position w:val="0"/>
+          <w:sz w:val="22"/>
+          <w:shd w:fill="auto" w:val="clear"/>
+        </w:rPr>
+      </w:pPr>
+      <w:r>
+        <w:rPr>
+          <w:rFonts w:ascii="Calibri" w:hAnsi="Calibri" w:cs="Calibri" w:eastAsia="Calibri"/>
+          <w:color w:val="auto"/>
+          <w:spacing w:val="0"/>
+          <w:position w:val="0"/>
+          <w:sz w:val="22"/>
+          <w:shd w:fill="auto" w:val="clear"/>
+        </w:rPr>
+        <w:t xml:space="preserve">I estimated that to complete my tasks this level it may take up to 50 hours since this level will be more complicate and interesting than the previous two. Starting with researching how the level going to look like, what is the theme, how to link the story to this new level, sketching briefly about it. Then I will move on to design it from making assets, props, NPCs. Then create some codes that are necessary for the level, or re-use the old code such as weather control, trigger event, etc...Finally is putting them together as a level then testing it to see if something that needed to fix.</w:t>
+      </w:r>
+    </w:p>
+    <w:p>
+      <w:pPr>
+        <w:spacing w:before="0" w:after="200" w:line="276"/>
+        <w:ind w:right="0" w:left="0" w:firstLine="0"/>
+        <w:jc w:val="left"/>
+        <w:rPr>
+          <w:rFonts w:ascii="Calibri" w:hAnsi="Calibri" w:cs="Calibri" w:eastAsia="Calibri"/>
+          <w:b/>
+          <w:color w:val="auto"/>
+          <w:spacing w:val="0"/>
+          <w:position w:val="0"/>
+          <w:sz w:val="22"/>
+          <w:shd w:fill="auto" w:val="clear"/>
+        </w:rPr>
+      </w:pPr>
+      <w:r>
+        <w:rPr>
+          <w:rFonts w:ascii="Calibri" w:hAnsi="Calibri" w:cs="Calibri" w:eastAsia="Calibri"/>
+          <w:b/>
+          <w:color w:val="auto"/>
+          <w:spacing w:val="0"/>
+          <w:position w:val="0"/>
+          <w:sz w:val="22"/>
+          <w:shd w:fill="auto" w:val="clear"/>
+        </w:rPr>
+        <w:t xml:space="preserve">EVF2- Ability Items</w:t>
+      </w:r>
+    </w:p>
+    <w:p>
+      <w:pPr>
+        <w:spacing w:before="0" w:after="200" w:line="276"/>
+        <w:ind w:right="0" w:left="0" w:firstLine="0"/>
+        <w:jc w:val="left"/>
+        <w:rPr>
+          <w:rFonts w:ascii="Calibri" w:hAnsi="Calibri" w:cs="Calibri" w:eastAsia="Calibri"/>
+          <w:color w:val="auto"/>
+          <w:spacing w:val="0"/>
+          <w:position w:val="0"/>
+          <w:sz w:val="22"/>
+          <w:shd w:fill="auto" w:val="clear"/>
+        </w:rPr>
+      </w:pPr>
+      <w:r>
+        <w:rPr>
+          <w:rFonts w:ascii="Calibri" w:hAnsi="Calibri" w:cs="Calibri" w:eastAsia="Calibri"/>
+          <w:color w:val="auto"/>
+          <w:spacing w:val="0"/>
+          <w:position w:val="0"/>
+          <w:sz w:val="22"/>
+          <w:shd w:fill="auto" w:val="clear"/>
+        </w:rPr>
+        <w:t xml:space="preserve">For our second Extend Viable Feature, we will provide to our player extra helps by adding Items that allow their character to have some special power. This feature will have 5 stages: Researching, Designing, Coding/Implementing, Polishing and Testing to make them playable. </w:t>
+      </w:r>
+    </w:p>
+    <w:p>
+      <w:pPr>
+        <w:spacing w:before="0" w:after="200" w:line="276"/>
+        <w:ind w:right="0" w:left="0" w:firstLine="0"/>
+        <w:jc w:val="left"/>
+        <w:rPr>
+          <w:rFonts w:ascii="Calibri" w:hAnsi="Calibri" w:cs="Calibri" w:eastAsia="Calibri"/>
+          <w:color w:val="auto"/>
+          <w:spacing w:val="0"/>
+          <w:position w:val="0"/>
+          <w:sz w:val="22"/>
+          <w:shd w:fill="auto" w:val="clear"/>
+        </w:rPr>
+      </w:pPr>
+      <w:r>
+        <w:rPr>
+          <w:rFonts w:ascii="Calibri" w:hAnsi="Calibri" w:cs="Calibri" w:eastAsia="Calibri"/>
+          <w:color w:val="auto"/>
+          <w:spacing w:val="0"/>
+          <w:position w:val="0"/>
+          <w:sz w:val="22"/>
+          <w:shd w:fill="auto" w:val="clear"/>
+        </w:rPr>
+        <w:t xml:space="preserve">As an estimation, this task may take up to 30 hours to complete since some ability is going to be unique in design and mechanics so I need to research deeper and more time to think of the design then modelling, coding them is also take a while. Finally is polish and testing them to see if they are working properly or not.</w:t>
+      </w:r>
+    </w:p>
+    <w:p>
+      <w:pPr>
+        <w:spacing w:before="0" w:after="200" w:line="276"/>
+        <w:ind w:right="0" w:left="0" w:firstLine="0"/>
+        <w:jc w:val="left"/>
+        <w:rPr>
+          <w:rFonts w:ascii="Calibri" w:hAnsi="Calibri" w:cs="Calibri" w:eastAsia="Calibri"/>
+          <w:b/>
+          <w:color w:val="auto"/>
+          <w:spacing w:val="0"/>
+          <w:position w:val="0"/>
+          <w:sz w:val="22"/>
+          <w:shd w:fill="auto" w:val="clear"/>
+        </w:rPr>
+      </w:pPr>
+      <w:r>
+        <w:rPr>
+          <w:rFonts w:ascii="Calibri" w:hAnsi="Calibri" w:cs="Calibri" w:eastAsia="Calibri"/>
+          <w:b/>
+          <w:color w:val="auto"/>
+          <w:spacing w:val="0"/>
+          <w:position w:val="0"/>
+          <w:sz w:val="22"/>
+          <w:shd w:fill="auto" w:val="clear"/>
+        </w:rPr>
+        <w:t xml:space="preserve">EVF3 - Checkpoints</w:t>
+      </w:r>
+    </w:p>
+    <w:p>
+      <w:pPr>
+        <w:spacing w:before="0" w:after="200" w:line="276"/>
+        <w:ind w:right="0" w:left="0" w:firstLine="0"/>
+        <w:jc w:val="left"/>
+        <w:rPr>
+          <w:rFonts w:ascii="Calibri" w:hAnsi="Calibri" w:cs="Calibri" w:eastAsia="Calibri"/>
+          <w:color w:val="auto"/>
+          <w:spacing w:val="0"/>
+          <w:position w:val="0"/>
+          <w:sz w:val="22"/>
+          <w:shd w:fill="auto" w:val="clear"/>
+        </w:rPr>
+      </w:pPr>
+      <w:r>
+        <w:rPr>
+          <w:rFonts w:ascii="Calibri" w:hAnsi="Calibri" w:cs="Calibri" w:eastAsia="Calibri"/>
+          <w:color w:val="auto"/>
+          <w:spacing w:val="0"/>
+          <w:position w:val="0"/>
+          <w:sz w:val="22"/>
+          <w:shd w:fill="auto" w:val="clear"/>
+        </w:rPr>
+        <w:t xml:space="preserve">Ultimately is out final Extend Viable Feature is checkpoints, this feature will provide players a variety of respawning point so they can be more flexible in their in-game experience. Similar to other features. This feature will have 5 stages: Researching, Designing, Coding, Polishing and Testing. </w:t>
+      </w:r>
+    </w:p>
+    <w:p>
+      <w:pPr>
+        <w:spacing w:before="0" w:after="200" w:line="276"/>
+        <w:ind w:right="0" w:left="0" w:firstLine="0"/>
+        <w:jc w:val="left"/>
+        <w:rPr>
+          <w:rFonts w:ascii="Calibri" w:hAnsi="Calibri" w:cs="Calibri" w:eastAsia="Calibri"/>
+          <w:color w:val="auto"/>
+          <w:spacing w:val="0"/>
+          <w:position w:val="0"/>
+          <w:sz w:val="22"/>
+          <w:shd w:fill="auto" w:val="clear"/>
+        </w:rPr>
+      </w:pPr>
+      <w:r>
+        <w:rPr>
+          <w:rFonts w:ascii="Calibri" w:hAnsi="Calibri" w:cs="Calibri" w:eastAsia="Calibri"/>
+          <w:color w:val="auto"/>
+          <w:spacing w:val="0"/>
+          <w:position w:val="0"/>
+          <w:sz w:val="22"/>
+          <w:shd w:fill="auto" w:val="clear"/>
+        </w:rPr>
+        <w:t xml:space="preserve">As an estimation, this task may take up to 12 hours to complete. Firstly I will need to researching and sketch up about the design and respawn mechanics, then coding it system allows the player to save their process and respawn when they return the game or back from death. Finally is testing to see if those mechanics are working normally.</w:t>
+      </w:r>
+    </w:p>
+    <w:p>
+      <w:pPr>
+        <w:spacing w:before="0" w:after="200" w:line="276"/>
+        <w:ind w:right="0" w:left="0" w:firstLine="0"/>
+        <w:jc w:val="left"/>
+        <w:rPr>
+          <w:rFonts w:ascii="Calibri" w:hAnsi="Calibri" w:cs="Calibri" w:eastAsia="Calibri"/>
+          <w:color w:val="auto"/>
+          <w:spacing w:val="0"/>
+          <w:position w:val="0"/>
+          <w:sz w:val="22"/>
+          <w:shd w:fill="auto" w:val="clear"/>
+        </w:rPr>
+      </w:pPr>
+    </w:p>
+    <w:p>
+      <w:pPr>
+        <w:spacing w:before="0" w:after="200" w:line="276"/>
+        <w:ind w:right="0" w:left="0" w:firstLine="0"/>
+        <w:jc w:val="left"/>
+        <w:rPr>
+          <w:rFonts w:ascii="Calibri" w:hAnsi="Calibri" w:cs="Calibri" w:eastAsia="Calibri"/>
+          <w:b/>
+          <w:color w:val="auto"/>
+          <w:spacing w:val="0"/>
+          <w:position w:val="0"/>
+          <w:sz w:val="22"/>
+          <w:shd w:fill="auto" w:val="clear"/>
+        </w:rPr>
+      </w:pPr>
     </w:p>
     <w:p>
       <w:pPr>
@@ -584,7 +801,7 @@
             <o:lock v:ext="edit"/>
             <v:imagedata xmlns:r="http://schemas.openxmlformats.org/officeDocument/2006/relationships" r:id="docRId1" o:title=""/>
           </v:rect>
-          <o:OLEObject xmlns:r="http://schemas.openxmlformats.org/officeDocument/2006/relationships" xmlns:o="urn:schemas-microsoft-com:office:office" Type="Embed" ProgID="StaticDib" DrawAspect="Content" ObjectID="0000000000" ShapeID="rectole0000000000" r:id="docRId0"/>
+          <o:OLEObject xmlns:r="http://schemas.openxmlformats.org/officeDocument/2006/relationships" xmlns:o="urn:schemas-microsoft-com:office:office" Type="Embed" ProgID="StaticMetafile" DrawAspect="Content" ObjectID="0000000000" ShapeID="rectole0000000000" r:id="docRId0"/>
         </w:object>
       </w:r>
     </w:p>

</xml_diff>